<commit_message>
feat: visual integration tets
wip

fix: install libreoffice in workflow

wip

wip

fixes

fixes

wip

use imagemagick

use imagemagick

fix: pdf policy

fix: pdf policy

fix: pdf policy

fix: pdf policy

fix: pdf policy

fix: pdf policy

fix: pdf policy

use pdf instead

use pdf instead

wip

wip

wip

wip

make document more comples

update diff
</commit_message>
<xml_diff>
--- a/test-resources/multipart/body.docx
+++ b/test-resources/multipart/body.docx
@@ -1,6 +1,6 @@
 
 <file path=word/document.xml><?xml version="1.0" encoding="utf-8"?>
-<w:document xmlns:o="urn:schemas-microsoft-com:office:office" xmlns:r="http://schemas.openxmlformats.org/officeDocument/2006/relationships" xmlns:v="urn:schemas-microsoft-com:vml" xmlns:w="http://schemas.openxmlformats.org/wordprocessingml/2006/main" xmlns:w10="urn:schemas-microsoft-com:office:word" xmlns:wp="http://schemas.openxmlformats.org/drawingml/2006/wordprocessingDrawing" xmlns:wps="http://schemas.microsoft.com/office/word/2010/wordprocessingShape" xmlns:wpg="http://schemas.microsoft.com/office/word/2010/wordprocessingGroup" xmlns:mc="http://schemas.openxmlformats.org/markup-compatibility/2006" xmlns:wp14="http://schemas.microsoft.com/office/word/2010/wordprocessingDrawing" xmlns:w14="http://schemas.microsoft.com/office/word/2010/wordml" mc:Ignorable="w14 wp14">
+<w:document xmlns:o="urn:schemas-microsoft-com:office:office" xmlns:r="http://schemas.openxmlformats.org/officeDocument/2006/relationships" xmlns:v="urn:schemas-microsoft-com:vml" xmlns:w="http://schemas.openxmlformats.org/wordprocessingml/2006/main" xmlns:w10="urn:schemas-microsoft-com:office:word" xmlns:wp="http://schemas.openxmlformats.org/drawingml/2006/wordprocessingDrawing" xmlns:wps="http://schemas.microsoft.com/office/word/2010/wordprocessingShape" xmlns:wpg="http://schemas.microsoft.com/office/word/2010/wordprocessingGroup" xmlns:mc="http://schemas.openxmlformats.org/markup-compatibility/2006" xmlns:wp14="http://schemas.microsoft.com/office/word/2010/wordprocessingDrawing" xmlns:w14="http://schemas.microsoft.com/office/word/2010/wordml" xmlns:w15="http://schemas.microsoft.com/office/word/2012/wordml" mc:Ignorable="w14 wp14 w15">
   <w:body>
     <w:p>
       <w:pPr>
@@ -38,7 +38,43 @@
       </w:pPr>
       <w:r>
         <w:rPr/>
-        <w:t>After custom body part</w:t>
+        <w:drawing>
+          <wp:inline distT="0" distB="0" distL="0" distR="0">
+            <wp:extent cx="315595" cy="281940"/>
+            <wp:effectExtent l="0" t="0" r="0" b="0"/>
+            <wp:docPr id="1" name="Image1" descr=""/>
+            <wp:cNvGraphicFramePr>
+              <a:graphicFrameLocks xmlns:a="http://schemas.openxmlformats.org/drawingml/2006/main" noChangeAspect="1"/>
+            </wp:cNvGraphicFramePr>
+            <a:graphic xmlns:a="http://schemas.openxmlformats.org/drawingml/2006/main">
+              <a:graphicData uri="http://schemas.openxmlformats.org/drawingml/2006/picture">
+                <pic:pic xmlns:pic="http://schemas.openxmlformats.org/drawingml/2006/picture">
+                  <pic:nvPicPr>
+                    <pic:cNvPr id="1" name="Image1" descr=""/>
+                    <pic:cNvPicPr>
+                      <a:picLocks noChangeAspect="1" noChangeArrowheads="1"/>
+                    </pic:cNvPicPr>
+                  </pic:nvPicPr>
+                  <pic:blipFill>
+                    <a:blip r:embed="rId2"/>
+                    <a:stretch>
+                      <a:fillRect/>
+                    </a:stretch>
+                  </pic:blipFill>
+                  <pic:spPr bwMode="auto">
+                    <a:xfrm>
+                      <a:off x="0" y="0"/>
+                      <a:ext cx="315595" cy="281940"/>
+                    </a:xfrm>
+                    <a:prstGeom prst="rect">
+                      <a:avLst/>
+                    </a:prstGeom>
+                  </pic:spPr>
+                </pic:pic>
+              </a:graphicData>
+            </a:graphic>
+          </wp:inline>
+        </w:drawing>
       </w:r>
     </w:p>
     <w:p>
@@ -50,18 +86,301 @@
       <w:r>
         <w:rPr/>
         <w:t>Hello {%=name%}!</w:t>
+      </w:r>
+    </w:p>
+    <w:p>
+      <w:pPr>
+        <w:pStyle w:val="TextBody"/>
+        <w:numPr>
+          <w:ilvl w:val="0"/>
+          <w:numId w:val="1"/>
+        </w:numPr>
+        <w:spacing w:before="0" w:after="140"/>
+        <w:rPr/>
+      </w:pPr>
+      <w:r>
+        <w:rPr/>
+        <w:t>First item of a numbering.</w:t>
+      </w:r>
+    </w:p>
+    <w:p>
+      <w:pPr>
+        <w:pStyle w:val="TextBody"/>
+        <w:numPr>
+          <w:ilvl w:val="0"/>
+          <w:numId w:val="1"/>
+        </w:numPr>
+        <w:spacing w:before="0" w:after="140"/>
+        <w:rPr/>
+      </w:pPr>
+      <w:r>
+        <w:rPr/>
+        <w:t>Second item of a numbering.</w:t>
+      </w:r>
+    </w:p>
+    <w:p>
+      <w:pPr>
+        <w:pStyle w:val="TextBody"/>
+        <w:spacing w:before="0" w:after="140"/>
+        <w:rPr/>
+      </w:pPr>
+      <w:r>
+        <w:rPr/>
+        <w:t>After custom body part</w:t>
       </w:r>
     </w:p>
     <w:sectPr>
       <w:type w:val="nextPage"/>
       <w:pgSz w:w="12240" w:h="15840"/>
-      <w:pgMar w:left="1134" w:right="1134" w:header="0" w:top="1134" w:footer="0" w:bottom="1134" w:gutter="0"/>
+      <w:pgMar w:left="1134" w:right="1134" w:gutter="0" w:header="0" w:top="1134" w:footer="0" w:bottom="1134"/>
       <w:pgNumType w:fmt="decimal"/>
       <w:formProt w:val="false"/>
       <w:textDirection w:val="lrTb"/>
+      <w:docGrid w:type="default" w:linePitch="100" w:charSpace="0"/>
     </w:sectPr>
   </w:body>
 </w:document>
+</file>
+
+<file path=word/numbering.xml><?xml version="1.0" encoding="utf-8"?>
+<w:numbering xmlns:w="http://schemas.openxmlformats.org/wordprocessingml/2006/main" xmlns:o="urn:schemas-microsoft-com:office:office" xmlns:r="http://schemas.openxmlformats.org/officeDocument/2006/relationships" xmlns:v="urn:schemas-microsoft-com:vml" xmlns:mc="http://schemas.openxmlformats.org/markup-compatibility/2006" xmlns:w14="http://schemas.microsoft.com/office/word/2010/wordml" mc:Ignorable="w14">
+  <w:abstractNum w:abstractNumId="1">
+    <w:lvl w:ilvl="0">
+      <w:start w:val="1"/>
+      <w:numFmt w:val="chicago"/>
+      <w:lvlText w:val="%1."/>
+      <w:lvlJc w:val="left"/>
+      <w:pPr>
+        <w:tabs>
+          <w:tab w:val="num" w:pos="720"/>
+        </w:tabs>
+        <w:ind w:left="720" w:hanging="360"/>
+      </w:pPr>
+      <w:rPr/>
+    </w:lvl>
+    <w:lvl w:ilvl="1">
+      <w:start w:val="1"/>
+      <w:numFmt w:val="decimal"/>
+      <w:lvlText w:val="%2."/>
+      <w:lvlJc w:val="left"/>
+      <w:pPr>
+        <w:tabs>
+          <w:tab w:val="num" w:pos="1080"/>
+        </w:tabs>
+        <w:ind w:left="1080" w:hanging="360"/>
+      </w:pPr>
+    </w:lvl>
+    <w:lvl w:ilvl="2">
+      <w:start w:val="1"/>
+      <w:numFmt w:val="decimal"/>
+      <w:lvlText w:val="%3."/>
+      <w:lvlJc w:val="left"/>
+      <w:pPr>
+        <w:tabs>
+          <w:tab w:val="num" w:pos="1440"/>
+        </w:tabs>
+        <w:ind w:left="1440" w:hanging="360"/>
+      </w:pPr>
+    </w:lvl>
+    <w:lvl w:ilvl="3">
+      <w:start w:val="1"/>
+      <w:numFmt w:val="decimal"/>
+      <w:lvlText w:val="%4."/>
+      <w:lvlJc w:val="left"/>
+      <w:pPr>
+        <w:tabs>
+          <w:tab w:val="num" w:pos="1800"/>
+        </w:tabs>
+        <w:ind w:left="1800" w:hanging="360"/>
+      </w:pPr>
+    </w:lvl>
+    <w:lvl w:ilvl="4">
+      <w:start w:val="1"/>
+      <w:numFmt w:val="decimal"/>
+      <w:lvlText w:val="%5."/>
+      <w:lvlJc w:val="left"/>
+      <w:pPr>
+        <w:tabs>
+          <w:tab w:val="num" w:pos="2160"/>
+        </w:tabs>
+        <w:ind w:left="2160" w:hanging="360"/>
+      </w:pPr>
+    </w:lvl>
+    <w:lvl w:ilvl="5">
+      <w:start w:val="1"/>
+      <w:numFmt w:val="decimal"/>
+      <w:lvlText w:val="%6."/>
+      <w:lvlJc w:val="left"/>
+      <w:pPr>
+        <w:tabs>
+          <w:tab w:val="num" w:pos="2520"/>
+        </w:tabs>
+        <w:ind w:left="2520" w:hanging="360"/>
+      </w:pPr>
+    </w:lvl>
+    <w:lvl w:ilvl="6">
+      <w:start w:val="1"/>
+      <w:numFmt w:val="decimal"/>
+      <w:lvlText w:val="%7."/>
+      <w:lvlJc w:val="left"/>
+      <w:pPr>
+        <w:tabs>
+          <w:tab w:val="num" w:pos="2880"/>
+        </w:tabs>
+        <w:ind w:left="2880" w:hanging="360"/>
+      </w:pPr>
+    </w:lvl>
+    <w:lvl w:ilvl="7">
+      <w:start w:val="1"/>
+      <w:numFmt w:val="decimal"/>
+      <w:lvlText w:val="%8."/>
+      <w:lvlJc w:val="left"/>
+      <w:pPr>
+        <w:tabs>
+          <w:tab w:val="num" w:pos="3240"/>
+        </w:tabs>
+        <w:ind w:left="3240" w:hanging="360"/>
+      </w:pPr>
+    </w:lvl>
+    <w:lvl w:ilvl="8">
+      <w:start w:val="1"/>
+      <w:numFmt w:val="decimal"/>
+      <w:lvlText w:val="%9."/>
+      <w:lvlJc w:val="left"/>
+      <w:pPr>
+        <w:tabs>
+          <w:tab w:val="num" w:pos="3600"/>
+        </w:tabs>
+        <w:ind w:left="3600" w:hanging="360"/>
+      </w:pPr>
+    </w:lvl>
+  </w:abstractNum>
+  <w:abstractNum w:abstractNumId="2">
+    <w:lvl w:ilvl="0">
+      <w:start w:val="1"/>
+      <w:numFmt w:val="none"/>
+      <w:suff w:val="nothing"/>
+      <w:lvlText w:val=""/>
+      <w:lvlJc w:val="left"/>
+      <w:pPr>
+        <w:tabs>
+          <w:tab w:val="num" w:pos="0"/>
+        </w:tabs>
+        <w:ind w:left="0" w:hanging="0"/>
+      </w:pPr>
+    </w:lvl>
+    <w:lvl w:ilvl="1">
+      <w:start w:val="1"/>
+      <w:numFmt w:val="none"/>
+      <w:suff w:val="nothing"/>
+      <w:lvlText w:val=""/>
+      <w:lvlJc w:val="left"/>
+      <w:pPr>
+        <w:tabs>
+          <w:tab w:val="num" w:pos="0"/>
+        </w:tabs>
+        <w:ind w:left="0" w:hanging="0"/>
+      </w:pPr>
+    </w:lvl>
+    <w:lvl w:ilvl="2">
+      <w:start w:val="1"/>
+      <w:numFmt w:val="none"/>
+      <w:suff w:val="nothing"/>
+      <w:lvlText w:val=""/>
+      <w:lvlJc w:val="left"/>
+      <w:pPr>
+        <w:tabs>
+          <w:tab w:val="num" w:pos="0"/>
+        </w:tabs>
+        <w:ind w:left="0" w:hanging="0"/>
+      </w:pPr>
+    </w:lvl>
+    <w:lvl w:ilvl="3">
+      <w:start w:val="1"/>
+      <w:numFmt w:val="none"/>
+      <w:suff w:val="nothing"/>
+      <w:lvlText w:val=""/>
+      <w:lvlJc w:val="left"/>
+      <w:pPr>
+        <w:tabs>
+          <w:tab w:val="num" w:pos="0"/>
+        </w:tabs>
+        <w:ind w:left="0" w:hanging="0"/>
+      </w:pPr>
+    </w:lvl>
+    <w:lvl w:ilvl="4">
+      <w:start w:val="1"/>
+      <w:numFmt w:val="none"/>
+      <w:suff w:val="nothing"/>
+      <w:lvlText w:val=""/>
+      <w:lvlJc w:val="left"/>
+      <w:pPr>
+        <w:tabs>
+          <w:tab w:val="num" w:pos="0"/>
+        </w:tabs>
+        <w:ind w:left="0" w:hanging="0"/>
+      </w:pPr>
+    </w:lvl>
+    <w:lvl w:ilvl="5">
+      <w:start w:val="1"/>
+      <w:numFmt w:val="none"/>
+      <w:suff w:val="nothing"/>
+      <w:lvlText w:val=""/>
+      <w:lvlJc w:val="left"/>
+      <w:pPr>
+        <w:tabs>
+          <w:tab w:val="num" w:pos="0"/>
+        </w:tabs>
+        <w:ind w:left="0" w:hanging="0"/>
+      </w:pPr>
+    </w:lvl>
+    <w:lvl w:ilvl="6">
+      <w:start w:val="1"/>
+      <w:numFmt w:val="none"/>
+      <w:suff w:val="nothing"/>
+      <w:lvlText w:val=""/>
+      <w:lvlJc w:val="left"/>
+      <w:pPr>
+        <w:tabs>
+          <w:tab w:val="num" w:pos="0"/>
+        </w:tabs>
+        <w:ind w:left="0" w:hanging="0"/>
+      </w:pPr>
+    </w:lvl>
+    <w:lvl w:ilvl="7">
+      <w:start w:val="1"/>
+      <w:numFmt w:val="none"/>
+      <w:suff w:val="nothing"/>
+      <w:lvlText w:val=""/>
+      <w:lvlJc w:val="left"/>
+      <w:pPr>
+        <w:tabs>
+          <w:tab w:val="num" w:pos="0"/>
+        </w:tabs>
+        <w:ind w:left="0" w:hanging="0"/>
+      </w:pPr>
+    </w:lvl>
+    <w:lvl w:ilvl="8">
+      <w:start w:val="1"/>
+      <w:numFmt w:val="none"/>
+      <w:suff w:val="nothing"/>
+      <w:lvlText w:val=""/>
+      <w:lvlJc w:val="left"/>
+      <w:pPr>
+        <w:tabs>
+          <w:tab w:val="num" w:pos="0"/>
+        </w:tabs>
+        <w:ind w:left="0" w:hanging="0"/>
+      </w:pPr>
+    </w:lvl>
+  </w:abstractNum>
+  <w:num w:numId="1">
+    <w:abstractNumId w:val="1"/>
+  </w:num>
+  <w:num w:numId="2">
+    <w:abstractNumId w:val="2"/>
+  </w:num>
+</w:numbering>
 </file>
 
 <file path=word/styles.xml><?xml version="1.0" encoding="utf-8"?>
@@ -78,7 +397,7 @@
     </w:rPrDefault>
     <w:pPrDefault>
       <w:pPr>
-        <w:widowControl/>
+        <w:suppressAutoHyphens w:val="true"/>
       </w:pPr>
     </w:pPrDefault>
   </w:docDefaults>
@@ -87,6 +406,10 @@
     <w:qFormat/>
     <w:pPr>
       <w:widowControl/>
+      <w:suppressAutoHyphens w:val="true"/>
+      <w:bidi w:val="0"/>
+      <w:spacing w:before="0" w:after="0"/>
+      <w:jc w:val="left"/>
     </w:pPr>
     <w:rPr>
       <w:rFonts w:ascii="Liberation Serif" w:hAnsi="Liberation Serif" w:eastAsia="Noto Serif CJK SC" w:cs="Lohit Devanagari"/>
@@ -96,6 +419,11 @@
       <w:szCs w:val="24"/>
       <w:lang w:val="en-US" w:eastAsia="zh-CN" w:bidi="hi-IN"/>
     </w:rPr>
+  </w:style>
+  <w:style w:type="character" w:styleId="NumberingSymbols">
+    <w:name w:val="Numbering Symbols"/>
+    <w:qFormat/>
+    <w:rPr/>
   </w:style>
   <w:style w:type="paragraph" w:styleId="Heading">
     <w:name w:val="Heading"/>

</xml_diff>

<commit_message>
feat: visual regression tests (#146)
</commit_message>
<xml_diff>
--- a/test-resources/multipart/body.docx
+++ b/test-resources/multipart/body.docx
@@ -1,6 +1,6 @@
 
 <file path=word/document.xml><?xml version="1.0" encoding="utf-8"?>
-<w:document xmlns:o="urn:schemas-microsoft-com:office:office" xmlns:r="http://schemas.openxmlformats.org/officeDocument/2006/relationships" xmlns:v="urn:schemas-microsoft-com:vml" xmlns:w="http://schemas.openxmlformats.org/wordprocessingml/2006/main" xmlns:w10="urn:schemas-microsoft-com:office:word" xmlns:wp="http://schemas.openxmlformats.org/drawingml/2006/wordprocessingDrawing" xmlns:wps="http://schemas.microsoft.com/office/word/2010/wordprocessingShape" xmlns:wpg="http://schemas.microsoft.com/office/word/2010/wordprocessingGroup" xmlns:mc="http://schemas.openxmlformats.org/markup-compatibility/2006" xmlns:wp14="http://schemas.microsoft.com/office/word/2010/wordprocessingDrawing" xmlns:w14="http://schemas.microsoft.com/office/word/2010/wordml" mc:Ignorable="w14 wp14">
+<w:document xmlns:o="urn:schemas-microsoft-com:office:office" xmlns:r="http://schemas.openxmlformats.org/officeDocument/2006/relationships" xmlns:v="urn:schemas-microsoft-com:vml" xmlns:w="http://schemas.openxmlformats.org/wordprocessingml/2006/main" xmlns:w10="urn:schemas-microsoft-com:office:word" xmlns:wp="http://schemas.openxmlformats.org/drawingml/2006/wordprocessingDrawing" xmlns:wps="http://schemas.microsoft.com/office/word/2010/wordprocessingShape" xmlns:wpg="http://schemas.microsoft.com/office/word/2010/wordprocessingGroup" xmlns:mc="http://schemas.openxmlformats.org/markup-compatibility/2006" xmlns:wp14="http://schemas.microsoft.com/office/word/2010/wordprocessingDrawing" xmlns:w14="http://schemas.microsoft.com/office/word/2010/wordml" xmlns:w15="http://schemas.microsoft.com/office/word/2012/wordml" mc:Ignorable="w14 wp14 w15">
   <w:body>
     <w:p>
       <w:pPr>
@@ -38,7 +38,43 @@
       </w:pPr>
       <w:r>
         <w:rPr/>
-        <w:t>After custom body part</w:t>
+        <w:drawing>
+          <wp:inline distT="0" distB="0" distL="0" distR="0">
+            <wp:extent cx="315595" cy="281940"/>
+            <wp:effectExtent l="0" t="0" r="0" b="0"/>
+            <wp:docPr id="1" name="Image1" descr=""/>
+            <wp:cNvGraphicFramePr>
+              <a:graphicFrameLocks xmlns:a="http://schemas.openxmlformats.org/drawingml/2006/main" noChangeAspect="1"/>
+            </wp:cNvGraphicFramePr>
+            <a:graphic xmlns:a="http://schemas.openxmlformats.org/drawingml/2006/main">
+              <a:graphicData uri="http://schemas.openxmlformats.org/drawingml/2006/picture">
+                <pic:pic xmlns:pic="http://schemas.openxmlformats.org/drawingml/2006/picture">
+                  <pic:nvPicPr>
+                    <pic:cNvPr id="1" name="Image1" descr=""/>
+                    <pic:cNvPicPr>
+                      <a:picLocks noChangeAspect="1" noChangeArrowheads="1"/>
+                    </pic:cNvPicPr>
+                  </pic:nvPicPr>
+                  <pic:blipFill>
+                    <a:blip r:embed="rId2"/>
+                    <a:stretch>
+                      <a:fillRect/>
+                    </a:stretch>
+                  </pic:blipFill>
+                  <pic:spPr bwMode="auto">
+                    <a:xfrm>
+                      <a:off x="0" y="0"/>
+                      <a:ext cx="315595" cy="281940"/>
+                    </a:xfrm>
+                    <a:prstGeom prst="rect">
+                      <a:avLst/>
+                    </a:prstGeom>
+                  </pic:spPr>
+                </pic:pic>
+              </a:graphicData>
+            </a:graphic>
+          </wp:inline>
+        </w:drawing>
       </w:r>
     </w:p>
     <w:p>
@@ -50,18 +86,301 @@
       <w:r>
         <w:rPr/>
         <w:t>Hello {%=name%}!</w:t>
+      </w:r>
+    </w:p>
+    <w:p>
+      <w:pPr>
+        <w:pStyle w:val="TextBody"/>
+        <w:numPr>
+          <w:ilvl w:val="0"/>
+          <w:numId w:val="1"/>
+        </w:numPr>
+        <w:spacing w:before="0" w:after="140"/>
+        <w:rPr/>
+      </w:pPr>
+      <w:r>
+        <w:rPr/>
+        <w:t>First item of a numbering.</w:t>
+      </w:r>
+    </w:p>
+    <w:p>
+      <w:pPr>
+        <w:pStyle w:val="TextBody"/>
+        <w:numPr>
+          <w:ilvl w:val="0"/>
+          <w:numId w:val="1"/>
+        </w:numPr>
+        <w:spacing w:before="0" w:after="140"/>
+        <w:rPr/>
+      </w:pPr>
+      <w:r>
+        <w:rPr/>
+        <w:t>Second item of a numbering.</w:t>
+      </w:r>
+    </w:p>
+    <w:p>
+      <w:pPr>
+        <w:pStyle w:val="TextBody"/>
+        <w:spacing w:before="0" w:after="140"/>
+        <w:rPr/>
+      </w:pPr>
+      <w:r>
+        <w:rPr/>
+        <w:t>After custom body part</w:t>
       </w:r>
     </w:p>
     <w:sectPr>
       <w:type w:val="nextPage"/>
       <w:pgSz w:w="12240" w:h="15840"/>
-      <w:pgMar w:left="1134" w:right="1134" w:header="0" w:top="1134" w:footer="0" w:bottom="1134" w:gutter="0"/>
+      <w:pgMar w:left="1134" w:right="1134" w:gutter="0" w:header="0" w:top="1134" w:footer="0" w:bottom="1134"/>
       <w:pgNumType w:fmt="decimal"/>
       <w:formProt w:val="false"/>
       <w:textDirection w:val="lrTb"/>
+      <w:docGrid w:type="default" w:linePitch="100" w:charSpace="0"/>
     </w:sectPr>
   </w:body>
 </w:document>
+</file>
+
+<file path=word/numbering.xml><?xml version="1.0" encoding="utf-8"?>
+<w:numbering xmlns:w="http://schemas.openxmlformats.org/wordprocessingml/2006/main" xmlns:o="urn:schemas-microsoft-com:office:office" xmlns:r="http://schemas.openxmlformats.org/officeDocument/2006/relationships" xmlns:v="urn:schemas-microsoft-com:vml" xmlns:mc="http://schemas.openxmlformats.org/markup-compatibility/2006" xmlns:w14="http://schemas.microsoft.com/office/word/2010/wordml" mc:Ignorable="w14">
+  <w:abstractNum w:abstractNumId="1">
+    <w:lvl w:ilvl="0">
+      <w:start w:val="1"/>
+      <w:numFmt w:val="chicago"/>
+      <w:lvlText w:val="%1."/>
+      <w:lvlJc w:val="left"/>
+      <w:pPr>
+        <w:tabs>
+          <w:tab w:val="num" w:pos="720"/>
+        </w:tabs>
+        <w:ind w:left="720" w:hanging="360"/>
+      </w:pPr>
+      <w:rPr/>
+    </w:lvl>
+    <w:lvl w:ilvl="1">
+      <w:start w:val="1"/>
+      <w:numFmt w:val="decimal"/>
+      <w:lvlText w:val="%2."/>
+      <w:lvlJc w:val="left"/>
+      <w:pPr>
+        <w:tabs>
+          <w:tab w:val="num" w:pos="1080"/>
+        </w:tabs>
+        <w:ind w:left="1080" w:hanging="360"/>
+      </w:pPr>
+    </w:lvl>
+    <w:lvl w:ilvl="2">
+      <w:start w:val="1"/>
+      <w:numFmt w:val="decimal"/>
+      <w:lvlText w:val="%3."/>
+      <w:lvlJc w:val="left"/>
+      <w:pPr>
+        <w:tabs>
+          <w:tab w:val="num" w:pos="1440"/>
+        </w:tabs>
+        <w:ind w:left="1440" w:hanging="360"/>
+      </w:pPr>
+    </w:lvl>
+    <w:lvl w:ilvl="3">
+      <w:start w:val="1"/>
+      <w:numFmt w:val="decimal"/>
+      <w:lvlText w:val="%4."/>
+      <w:lvlJc w:val="left"/>
+      <w:pPr>
+        <w:tabs>
+          <w:tab w:val="num" w:pos="1800"/>
+        </w:tabs>
+        <w:ind w:left="1800" w:hanging="360"/>
+      </w:pPr>
+    </w:lvl>
+    <w:lvl w:ilvl="4">
+      <w:start w:val="1"/>
+      <w:numFmt w:val="decimal"/>
+      <w:lvlText w:val="%5."/>
+      <w:lvlJc w:val="left"/>
+      <w:pPr>
+        <w:tabs>
+          <w:tab w:val="num" w:pos="2160"/>
+        </w:tabs>
+        <w:ind w:left="2160" w:hanging="360"/>
+      </w:pPr>
+    </w:lvl>
+    <w:lvl w:ilvl="5">
+      <w:start w:val="1"/>
+      <w:numFmt w:val="decimal"/>
+      <w:lvlText w:val="%6."/>
+      <w:lvlJc w:val="left"/>
+      <w:pPr>
+        <w:tabs>
+          <w:tab w:val="num" w:pos="2520"/>
+        </w:tabs>
+        <w:ind w:left="2520" w:hanging="360"/>
+      </w:pPr>
+    </w:lvl>
+    <w:lvl w:ilvl="6">
+      <w:start w:val="1"/>
+      <w:numFmt w:val="decimal"/>
+      <w:lvlText w:val="%7."/>
+      <w:lvlJc w:val="left"/>
+      <w:pPr>
+        <w:tabs>
+          <w:tab w:val="num" w:pos="2880"/>
+        </w:tabs>
+        <w:ind w:left="2880" w:hanging="360"/>
+      </w:pPr>
+    </w:lvl>
+    <w:lvl w:ilvl="7">
+      <w:start w:val="1"/>
+      <w:numFmt w:val="decimal"/>
+      <w:lvlText w:val="%8."/>
+      <w:lvlJc w:val="left"/>
+      <w:pPr>
+        <w:tabs>
+          <w:tab w:val="num" w:pos="3240"/>
+        </w:tabs>
+        <w:ind w:left="3240" w:hanging="360"/>
+      </w:pPr>
+    </w:lvl>
+    <w:lvl w:ilvl="8">
+      <w:start w:val="1"/>
+      <w:numFmt w:val="decimal"/>
+      <w:lvlText w:val="%9."/>
+      <w:lvlJc w:val="left"/>
+      <w:pPr>
+        <w:tabs>
+          <w:tab w:val="num" w:pos="3600"/>
+        </w:tabs>
+        <w:ind w:left="3600" w:hanging="360"/>
+      </w:pPr>
+    </w:lvl>
+  </w:abstractNum>
+  <w:abstractNum w:abstractNumId="2">
+    <w:lvl w:ilvl="0">
+      <w:start w:val="1"/>
+      <w:numFmt w:val="none"/>
+      <w:suff w:val="nothing"/>
+      <w:lvlText w:val=""/>
+      <w:lvlJc w:val="left"/>
+      <w:pPr>
+        <w:tabs>
+          <w:tab w:val="num" w:pos="0"/>
+        </w:tabs>
+        <w:ind w:left="0" w:hanging="0"/>
+      </w:pPr>
+    </w:lvl>
+    <w:lvl w:ilvl="1">
+      <w:start w:val="1"/>
+      <w:numFmt w:val="none"/>
+      <w:suff w:val="nothing"/>
+      <w:lvlText w:val=""/>
+      <w:lvlJc w:val="left"/>
+      <w:pPr>
+        <w:tabs>
+          <w:tab w:val="num" w:pos="0"/>
+        </w:tabs>
+        <w:ind w:left="0" w:hanging="0"/>
+      </w:pPr>
+    </w:lvl>
+    <w:lvl w:ilvl="2">
+      <w:start w:val="1"/>
+      <w:numFmt w:val="none"/>
+      <w:suff w:val="nothing"/>
+      <w:lvlText w:val=""/>
+      <w:lvlJc w:val="left"/>
+      <w:pPr>
+        <w:tabs>
+          <w:tab w:val="num" w:pos="0"/>
+        </w:tabs>
+        <w:ind w:left="0" w:hanging="0"/>
+      </w:pPr>
+    </w:lvl>
+    <w:lvl w:ilvl="3">
+      <w:start w:val="1"/>
+      <w:numFmt w:val="none"/>
+      <w:suff w:val="nothing"/>
+      <w:lvlText w:val=""/>
+      <w:lvlJc w:val="left"/>
+      <w:pPr>
+        <w:tabs>
+          <w:tab w:val="num" w:pos="0"/>
+        </w:tabs>
+        <w:ind w:left="0" w:hanging="0"/>
+      </w:pPr>
+    </w:lvl>
+    <w:lvl w:ilvl="4">
+      <w:start w:val="1"/>
+      <w:numFmt w:val="none"/>
+      <w:suff w:val="nothing"/>
+      <w:lvlText w:val=""/>
+      <w:lvlJc w:val="left"/>
+      <w:pPr>
+        <w:tabs>
+          <w:tab w:val="num" w:pos="0"/>
+        </w:tabs>
+        <w:ind w:left="0" w:hanging="0"/>
+      </w:pPr>
+    </w:lvl>
+    <w:lvl w:ilvl="5">
+      <w:start w:val="1"/>
+      <w:numFmt w:val="none"/>
+      <w:suff w:val="nothing"/>
+      <w:lvlText w:val=""/>
+      <w:lvlJc w:val="left"/>
+      <w:pPr>
+        <w:tabs>
+          <w:tab w:val="num" w:pos="0"/>
+        </w:tabs>
+        <w:ind w:left="0" w:hanging="0"/>
+      </w:pPr>
+    </w:lvl>
+    <w:lvl w:ilvl="6">
+      <w:start w:val="1"/>
+      <w:numFmt w:val="none"/>
+      <w:suff w:val="nothing"/>
+      <w:lvlText w:val=""/>
+      <w:lvlJc w:val="left"/>
+      <w:pPr>
+        <w:tabs>
+          <w:tab w:val="num" w:pos="0"/>
+        </w:tabs>
+        <w:ind w:left="0" w:hanging="0"/>
+      </w:pPr>
+    </w:lvl>
+    <w:lvl w:ilvl="7">
+      <w:start w:val="1"/>
+      <w:numFmt w:val="none"/>
+      <w:suff w:val="nothing"/>
+      <w:lvlText w:val=""/>
+      <w:lvlJc w:val="left"/>
+      <w:pPr>
+        <w:tabs>
+          <w:tab w:val="num" w:pos="0"/>
+        </w:tabs>
+        <w:ind w:left="0" w:hanging="0"/>
+      </w:pPr>
+    </w:lvl>
+    <w:lvl w:ilvl="8">
+      <w:start w:val="1"/>
+      <w:numFmt w:val="none"/>
+      <w:suff w:val="nothing"/>
+      <w:lvlText w:val=""/>
+      <w:lvlJc w:val="left"/>
+      <w:pPr>
+        <w:tabs>
+          <w:tab w:val="num" w:pos="0"/>
+        </w:tabs>
+        <w:ind w:left="0" w:hanging="0"/>
+      </w:pPr>
+    </w:lvl>
+  </w:abstractNum>
+  <w:num w:numId="1">
+    <w:abstractNumId w:val="1"/>
+  </w:num>
+  <w:num w:numId="2">
+    <w:abstractNumId w:val="2"/>
+  </w:num>
+</w:numbering>
 </file>
 
 <file path=word/styles.xml><?xml version="1.0" encoding="utf-8"?>
@@ -78,7 +397,7 @@
     </w:rPrDefault>
     <w:pPrDefault>
       <w:pPr>
-        <w:widowControl/>
+        <w:suppressAutoHyphens w:val="true"/>
       </w:pPr>
     </w:pPrDefault>
   </w:docDefaults>
@@ -87,6 +406,10 @@
     <w:qFormat/>
     <w:pPr>
       <w:widowControl/>
+      <w:suppressAutoHyphens w:val="true"/>
+      <w:bidi w:val="0"/>
+      <w:spacing w:before="0" w:after="0"/>
+      <w:jc w:val="left"/>
     </w:pPr>
     <w:rPr>
       <w:rFonts w:ascii="Liberation Serif" w:hAnsi="Liberation Serif" w:eastAsia="Noto Serif CJK SC" w:cs="Lohit Devanagari"/>
@@ -96,6 +419,11 @@
       <w:szCs w:val="24"/>
       <w:lang w:val="en-US" w:eastAsia="zh-CN" w:bidi="hi-IN"/>
     </w:rPr>
+  </w:style>
+  <w:style w:type="character" w:styleId="NumberingSymbols">
+    <w:name w:val="Numbering Symbols"/>
+    <w:qFormat/>
+    <w:rPr/>
   </w:style>
   <w:style w:type="paragraph" w:styleId="Heading">
     <w:name w:val="Heading"/>

</xml_diff>